<commit_message>
Large update to unit 2
</commit_message>
<xml_diff>
--- a/Syllabus.docx
+++ b/Syllabus.docx
@@ -1706,7 +1706,7 @@
             </w:pPr>
             <w:r>
               <w:rPr/>
-              <w:t>Priors</w:t>
+              <w:t>A zoo of probability distributions</w:t>
             </w:r>
           </w:p>
         </w:tc>
@@ -1967,7 +1967,7 @@
             </w:pPr>
             <w:r>
               <w:rPr/>
-              <w:t>Models of mixtures</w:t>
+              <w:t>*Canceled*</w:t>
             </w:r>
           </w:p>
         </w:tc>
@@ -1991,6 +1991,7 @@
             </w:pPr>
             <w:r>
               <w:rPr/>
+              <w:t>*Reading week*</w:t>
             </w:r>
           </w:p>
         </w:tc>
@@ -2134,30 +2135,34 @@
             </w:pPr>
             <w:r>
               <w:rPr/>
-              <w:t>February 27</w:t>
-            </w:r>
-          </w:p>
-        </w:tc>
-        <w:tc>
-          <w:tcPr>
-            <w:tcW w:w="2337" w:type="dxa"/>
-            <w:tcBorders>
-              <w:top w:val="single" w:sz="4" w:space="0" w:color="000000"/>
-              <w:left w:val="single" w:sz="4" w:space="0" w:color="000000"/>
-              <w:bottom w:val="single" w:sz="4" w:space="0" w:color="000000"/>
-              <w:right w:val="single" w:sz="4" w:space="0" w:color="000000"/>
-            </w:tcBorders>
-          </w:tcPr>
-          <w:p>
-            <w:pPr>
-              <w:pStyle w:val="LOnormal"/>
-              <w:widowControl w:val="false"/>
-              <w:spacing w:before="0" w:after="160"/>
-              <w:rPr/>
-            </w:pPr>
-            <w:r>
-              <w:rPr/>
-              <w:t>*Canceled*</w:t>
+              <w:t>February 2</w:t>
+            </w:r>
+            <w:r>
+              <w:rPr/>
+              <w:t>7</w:t>
+            </w:r>
+          </w:p>
+        </w:tc>
+        <w:tc>
+          <w:tcPr>
+            <w:tcW w:w="2337" w:type="dxa"/>
+            <w:tcBorders>
+              <w:top w:val="single" w:sz="4" w:space="0" w:color="000000"/>
+              <w:left w:val="single" w:sz="4" w:space="0" w:color="000000"/>
+              <w:bottom w:val="single" w:sz="4" w:space="0" w:color="000000"/>
+              <w:right w:val="single" w:sz="4" w:space="0" w:color="000000"/>
+            </w:tcBorders>
+          </w:tcPr>
+          <w:p>
+            <w:pPr>
+              <w:pStyle w:val="LOnormal"/>
+              <w:widowControl w:val="false"/>
+              <w:spacing w:before="0" w:after="160"/>
+              <w:rPr/>
+            </w:pPr>
+            <w:r>
+              <w:rPr/>
+              <w:t>Models of mixtures</w:t>
             </w:r>
           </w:p>
         </w:tc>
@@ -2181,7 +2186,6 @@
             </w:pPr>
             <w:r>
               <w:rPr/>
-              <w:t>*Reading week*</w:t>
             </w:r>
           </w:p>
         </w:tc>

</xml_diff>

<commit_message>
add data files for final project
</commit_message>
<xml_diff>
--- a/Syllabus.docx
+++ b/Syllabus.docx
@@ -1412,7 +1412,15 @@
             </w:pPr>
             <w:r>
               <w:rPr/>
-              <w:t>-Work time-</w:t>
+              <w:t xml:space="preserve">-Work </w:t>
+            </w:r>
+            <w:r>
+              <w:rPr/>
+              <w:t>Day</w:t>
+            </w:r>
+            <w:r>
+              <w:rPr/>
+              <w:t>-</w:t>
             </w:r>
           </w:p>
         </w:tc>
@@ -2135,11 +2143,7 @@
             </w:pPr>
             <w:r>
               <w:rPr/>
-              <w:t>February 2</w:t>
-            </w:r>
-            <w:r>
-              <w:rPr/>
-              <w:t>7</w:t>
+              <w:t>February 27</w:t>
             </w:r>
           </w:p>
         </w:tc>
@@ -2438,7 +2442,7 @@
             </w:pPr>
             <w:r>
               <w:rPr/>
-              <w:t>Generalizability</w:t>
+              <w:t>-Work Day-</w:t>
             </w:r>
           </w:p>
         </w:tc>
@@ -2461,7 +2465,6 @@
             </w:pPr>
             <w:r>
               <w:rPr/>
-              <w:t>Henrich, Heine &amp; Norenzayan</w:t>
             </w:r>
           </w:p>
         </w:tc>
@@ -2531,7 +2534,7 @@
             </w:pPr>
             <w:r>
               <w:rPr/>
-              <w:t>-Work Day-</w:t>
+              <w:t>Generalizability</w:t>
             </w:r>
           </w:p>
         </w:tc>
@@ -2555,6 +2558,7 @@
             </w:pPr>
             <w:r>
               <w:rPr/>
+              <w:t>Henrich, Heine &amp; Norenzayan</w:t>
             </w:r>
           </w:p>
         </w:tc>
@@ -3047,7 +3051,11 @@
             </w:pPr>
             <w:r>
               <w:rPr/>
-              <w:t>Confounding</w:t>
+              <w:t>C</w:t>
+            </w:r>
+            <w:r>
+              <w:rPr/>
+              <w:t>ommon causes</w:t>
             </w:r>
           </w:p>
         </w:tc>
@@ -3071,7 +3079,7 @@
             </w:pPr>
             <w:r>
               <w:rPr/>
-              <w:t>TBD</w:t>
+              <w:t>Rohrer</w:t>
             </w:r>
           </w:p>
         </w:tc>
@@ -3142,7 +3150,15 @@
             </w:pPr>
             <w:r>
               <w:rPr/>
-              <w:t>Causal graphs</w:t>
+              <w:t xml:space="preserve">-Work </w:t>
+            </w:r>
+            <w:r>
+              <w:rPr/>
+              <w:t>Day</w:t>
+            </w:r>
+            <w:r>
+              <w:rPr/>
+              <w:t>-</w:t>
             </w:r>
           </w:p>
         </w:tc>
@@ -3236,7 +3252,7 @@
             </w:pPr>
             <w:r>
               <w:rPr/>
-              <w:t>-Work Time-</w:t>
+              <w:t>Colliders and total causal graph theory</w:t>
             </w:r>
           </w:p>
         </w:tc>

</xml_diff>